<commit_message>
Reword some stuff and make website shorter
</commit_message>
<xml_diff>
--- a/assets/issa_khoury_resume.docx
+++ b/assets/issa_khoury_resume.docx
@@ -34,77 +34,144 @@
     </w:p>
     <w:p>
       <w:pPr>
-        <w:spacing w:after="180"/>
-      </w:pPr>
-      <w:r>
-        <w:t>I am a hard-working</w:t>
-      </w:r>
-      <w:r>
-        <w:t xml:space="preserve"> and </w:t>
-      </w:r>
-      <w:r>
         <w:rPr>
-          <w:rFonts w:cstheme="minorHAnsi"/>
-          <w:sz w:val="20"/>
-          <w:szCs w:val="20"/>
+          <w:lang w:val="en-NL"/>
         </w:rPr>
-        <w:t>dedicated</w:t>
-      </w:r>
-      <w:r>
-        <w:t xml:space="preserve"> Software Engineer </w:t>
-      </w:r>
-      <w:r>
-        <w:t xml:space="preserve">that is </w:t>
-      </w:r>
-      <w:r>
-        <w:t xml:space="preserve">always ready to learn and improve </w:t>
-      </w:r>
-      <w:r>
-        <w:t>his</w:t>
-      </w:r>
-      <w:r>
-        <w:t xml:space="preserve"> skills</w:t>
-      </w:r>
-      <w:r>
-        <w:t xml:space="preserve">. I focus on </w:t>
-      </w:r>
-      <w:r>
-        <w:t>designing</w:t>
-      </w:r>
-      <w:r>
-        <w:t xml:space="preserve"> distributed services that are performant, efficient, resilient, and maintainable. These services need to handle data at a very large </w:t>
-      </w:r>
-      <w:r>
-        <w:t>scale;</w:t>
+      </w:pPr>
+      <w:r>
+        <w:rPr>
+          <w:lang w:val="en-NL"/>
+        </w:rPr>
+        <w:t>I am a hard-working and dedicated Software Engineer with a focus on delivering high quality solutions</w:t>
+      </w:r>
+      <w:r>
+        <w:t xml:space="preserve"> that make the required impact</w:t>
+      </w:r>
+      <w:r>
+        <w:rPr>
+          <w:lang w:val="en-NL"/>
+        </w:rPr>
+        <w:t>.</w:t>
+      </w:r>
+    </w:p>
+    <w:p>
+      <w:pPr>
+        <w:rPr>
+          <w:lang w:val="en-NL"/>
+        </w:rPr>
+      </w:pPr>
+      <w:r>
+        <w:rPr>
+          <w:lang w:val="en-NL"/>
+        </w:rPr>
+        <w:t xml:space="preserve">My main interest is in the development of distributed services </w:t>
+      </w:r>
+      <w:r>
+        <w:t>that help in extracting value out of business data</w:t>
+      </w:r>
+      <w:r>
+        <w:rPr>
+          <w:lang w:val="en-NL"/>
+        </w:rPr>
+        <w:t>. Very often</w:t>
+      </w:r>
+      <w:r>
+        <w:t xml:space="preserve"> they</w:t>
+      </w:r>
+      <w:r>
+        <w:rPr>
+          <w:lang w:val="en-NL"/>
+        </w:rPr>
+        <w:t xml:space="preserve"> need to handle data at a very large scale; therefore it is critical to design software that can process, store and query data efficiently using different storage technologies.</w:t>
+      </w:r>
+    </w:p>
+    <w:p>
+      <w:pPr>
+        <w:rPr>
+          <w:lang w:val="en-NL"/>
+        </w:rPr>
+      </w:pPr>
+      <w:r>
+        <w:rPr>
+          <w:lang w:val="en-NL"/>
+        </w:rPr>
+        <w:t xml:space="preserve">My priority in any software project is </w:t>
+      </w:r>
+      <w:r>
+        <w:t>delivering</w:t>
+      </w:r>
+      <w:r>
+        <w:rPr>
+          <w:lang w:val="en-NL"/>
+        </w:rPr>
+        <w:t xml:space="preserve"> value to the customer that help </w:t>
+      </w:r>
+      <w:r>
+        <w:t>him</w:t>
+      </w:r>
+      <w:r>
+        <w:rPr>
+          <w:lang w:val="en-NL"/>
+        </w:rPr>
+        <w:t xml:space="preserve"> make the impact </w:t>
+      </w:r>
+      <w:r>
+        <w:t>he</w:t>
+      </w:r>
+      <w:r>
+        <w:rPr>
+          <w:lang w:val="en-NL"/>
+        </w:rPr>
+        <w:t xml:space="preserve"> need</w:t>
+      </w:r>
+      <w:r>
+        <w:t>s</w:t>
+      </w:r>
+      <w:r>
+        <w:rPr>
+          <w:lang w:val="en-NL"/>
+        </w:rPr>
+        <w:t xml:space="preserve"> as soon as possible. I advocate for incremental delivery of </w:t>
+      </w:r>
+      <w:r>
+        <w:t>features</w:t>
+      </w:r>
+      <w:r>
+        <w:rPr>
+          <w:lang w:val="en-NL"/>
+        </w:rPr>
+        <w:t xml:space="preserve"> along with continuous evaluation and improvement of the product.</w:t>
+      </w:r>
+    </w:p>
+    <w:p>
+      <w:pPr>
+        <w:rPr>
+          <w:lang w:val="en-NL"/>
+        </w:rPr>
+      </w:pPr>
+      <w:r>
+        <w:rPr>
+          <w:lang w:val="en-NL"/>
+        </w:rPr>
+        <w:t xml:space="preserve">Therefore, I believe in cross-functional agile teams that can work together in an end to end delivery process in order to constantly push out </w:t>
+      </w:r>
+      <w:r>
+        <w:t>value</w:t>
+      </w:r>
+      <w:r>
+        <w:rPr>
+          <w:lang w:val="en-NL"/>
+        </w:rPr>
+        <w:t xml:space="preserve"> to the customer</w:t>
       </w:r>
       <w:r>
         <w:t xml:space="preserve"> </w:t>
       </w:r>
       <w:r>
-        <w:t>therefore,</w:t>
-      </w:r>
-      <w:r>
-        <w:t xml:space="preserve"> I pay big attention to</w:t>
-      </w:r>
-      <w:r>
-        <w:t xml:space="preserve"> designing solution</w:t>
-      </w:r>
-      <w:r>
-        <w:t>s</w:t>
-      </w:r>
-      <w:r>
-        <w:t xml:space="preserve"> that can process, store, and query data efficiently.</w:t>
-      </w:r>
-    </w:p>
-    <w:p>
-      <w:pPr>
-        <w:spacing w:after="180"/>
-      </w:pPr>
-      <w:r>
-        <w:t>I believe in agile cross-functional teams that can work together throughout the delivery pipeline and constantly push out value to the customer</w:t>
-      </w:r>
-      <w:r>
-        <w:t xml:space="preserve"> while maintaining a high level of quality.</w:t>
+        <w:rPr>
+          <w:lang w:val="en-NL"/>
+        </w:rPr>
+        <w:t>while maintaining a high level of software quality.</w:t>
       </w:r>
     </w:p>
     <w:p>
@@ -176,12 +243,15 @@
               <w:pStyle w:val="ListParagraph"/>
               <w:spacing w:after="60" w:line="288" w:lineRule="auto"/>
               <w:ind w:left="720"/>
+              <w:rPr>
+                <w:lang w:val="en-NL"/>
+              </w:rPr>
             </w:pPr>
             <w:r>
+              <w:rPr>
+                <w:lang w:val="en-NL"/>
+              </w:rPr>
               <w:t>Anchormen is a data-driven company which delivers services in consultancy, training and support in Machine Learning, Data Science, and Artificial Intelligence.</w:t>
-            </w:r>
-            <w:r>
-              <w:t xml:space="preserve"> Notable projects include:</w:t>
             </w:r>
           </w:p>
           <w:p>
@@ -189,7 +259,32 @@
               <w:pStyle w:val="ListParagraph"/>
               <w:spacing w:after="60" w:line="288" w:lineRule="auto"/>
               <w:ind w:left="720"/>
+              <w:rPr>
+                <w:lang w:val="en-NL"/>
+              </w:rPr>
             </w:pPr>
+          </w:p>
+          <w:p>
+            <w:pPr>
+              <w:pStyle w:val="ListParagraph"/>
+              <w:spacing w:after="60" w:line="288" w:lineRule="auto"/>
+              <w:ind w:left="720"/>
+              <w:rPr>
+                <w:lang w:val="en-NL"/>
+              </w:rPr>
+            </w:pPr>
+            <w:r>
+              <w:rPr>
+                <w:lang w:val="en-NL"/>
+              </w:rPr>
+              <w:t>I am a software and data engineering consultant that helps customers unlock new opportunites using their data. I am responsible for the design and provisioning of cloud infrastructure, along with the development of data oriented services in order to allow the customer to analyze insights generated from his data.</w:t>
+            </w:r>
+            <w:r>
+              <w:rPr>
+                <w:lang w:val="en-NL"/>
+              </w:rPr>
+              <w:t xml:space="preserve"> Notable projects include:</w:t>
+            </w:r>
           </w:p>
           <w:p>
             <w:pPr>
@@ -257,6 +352,7 @@
               <w:rPr>
                 <w:u w:val="single"/>
               </w:rPr>
+              <w:lastRenderedPageBreak/>
               <w:t>KPN IoT:</w:t>
             </w:r>
           </w:p>
@@ -283,11 +379,7 @@
               <w:t>In addition, I introduced the concept</w:t>
             </w:r>
             <w:r>
-              <w:t xml:space="preserve"> of Zero Downtime Deployments. I helped the team to improve the software delivery pipeline in order to shorten the release cycle. I also introduced best practices for safely evolving a running </w:t>
-            </w:r>
-            <w:r>
-              <w:lastRenderedPageBreak/>
-              <w:t xml:space="preserve">service in order to preserve backwards compatibility and provide an easy rollback path. </w:t>
+              <w:t xml:space="preserve"> of Zero Downtime Deployments. I helped the team to improve the software delivery pipeline in order to shorten the release cycle. I also introduced best practices for safely evolving a running service in order to preserve backwards compatibility and provide an easy rollback path. </w:t>
             </w:r>
           </w:p>
         </w:tc>
@@ -324,6 +416,30 @@
     </w:p>
     <w:p>
       <w:pPr>
+        <w:rPr>
+          <w:lang w:val="en-NL"/>
+        </w:rPr>
+      </w:pPr>
+      <w:r>
+        <w:rPr>
+          <w:lang w:val="en-NL"/>
+        </w:rPr>
+        <w:t>Relay42 is a marktech company that provides a customer data management platform and intelligent journey orchestration engine which helps you personalise your user's experiences across all your conencted channels.</w:t>
+      </w:r>
+    </w:p>
+    <w:p>
+      <w:r>
+        <w:rPr>
+          <w:lang w:val="en-NL"/>
+        </w:rPr>
+        <w:t>I was a backend software engineer responsible for a service that handles the integration of relay's platform with all external marketing platforms. This required the design of a highly efficient service that can handle the traffic generated by the orchestration engine, while being extremely resilient to the failures that can happen at the integratoin points with other systems.</w:t>
+      </w:r>
+      <w:r>
+        <w:t xml:space="preserve"> Notable projects include:</w:t>
+      </w:r>
+    </w:p>
+    <w:p>
+      <w:pPr>
         <w:pStyle w:val="ListParagraph"/>
         <w:numPr>
           <w:ilvl w:val="0"/>
@@ -461,6 +577,50 @@
       </w:pPr>
       <w:r>
         <w:t>February 2017 – August 2018</w:t>
+      </w:r>
+    </w:p>
+    <w:p>
+      <w:pPr>
+        <w:rPr>
+          <w:lang w:val="en-NL"/>
+        </w:rPr>
+      </w:pPr>
+      <w:r>
+        <w:rPr>
+          <w:lang w:val="en-NL"/>
+        </w:rPr>
+        <w:t xml:space="preserve">Smarty was a young data oriented startup that set out to discover and analyse the huge online world of news. It provided a platform for users to search for any piece of news content using a combination of search filters that can understand the content. Smarty also tracked </w:t>
+      </w:r>
+      <w:r>
+        <w:rPr>
+          <w:lang w:val="en-NL"/>
+        </w:rPr>
+        <w:lastRenderedPageBreak/>
+        <w:t>the performance of news content over time on social media, allowing the user to view real time insights about what is trending around the world.</w:t>
+      </w:r>
+    </w:p>
+    <w:p>
+      <w:pPr>
+        <w:rPr>
+          <w:lang w:val="en-NL"/>
+        </w:rPr>
+      </w:pPr>
+      <w:r>
+        <w:rPr>
+          <w:lang w:val="en-NL"/>
+        </w:rPr>
+        <w:t>I was responsible for implementing the data infrastructure that handled the storage and querying of Smarty's data which powered the end user application.</w:t>
+      </w:r>
+    </w:p>
+    <w:p>
+      <w:r>
+        <w:rPr>
+          <w:lang w:val="en-NL"/>
+        </w:rPr>
+        <w:t>I was required to support a variety of data types and storage technologies that allowed the analysis of full text as well as statistical data.</w:t>
+      </w:r>
+      <w:r>
+        <w:t xml:space="preserve"> Notable projects include:</w:t>
       </w:r>
     </w:p>
     <w:p>
@@ -664,7 +824,22 @@
         <w:t xml:space="preserve">Develop </w:t>
       </w:r>
       <w:r>
-        <w:t>secure, reliable, performant, cost effective, cloud native</w:t>
+        <w:t>secure, reliable</w:t>
+      </w:r>
+      <w:r>
+        <w:t xml:space="preserve"> and</w:t>
+      </w:r>
+      <w:r>
+        <w:t xml:space="preserve"> </w:t>
+      </w:r>
+      <w:r>
+        <w:t>efficient</w:t>
+      </w:r>
+      <w:r>
+        <w:t xml:space="preserve"> </w:t>
+      </w:r>
+      <w:r>
+        <w:t>cloud native</w:t>
       </w:r>
       <w:r>
         <w:t xml:space="preserve"> services.</w:t>
@@ -679,6 +854,9 @@
         </w:numPr>
       </w:pPr>
       <w:r>
+        <w:t xml:space="preserve">Expert in </w:t>
+      </w:r>
+      <w:r>
         <w:t>Java and the Spring framework.</w:t>
       </w:r>
     </w:p>
@@ -691,10 +869,16 @@
         </w:numPr>
       </w:pPr>
       <w:r>
-        <w:t xml:space="preserve">Polyglot persistence across different storage </w:t>
-      </w:r>
-      <w:r>
-        <w:t>mediums</w:t>
+        <w:t>Make use of p</w:t>
+      </w:r>
+      <w:r>
+        <w:t xml:space="preserve">olyglot persistence </w:t>
+      </w:r>
+      <w:r>
+        <w:t>architectures</w:t>
+      </w:r>
+      <w:r>
+        <w:t xml:space="preserve"> to handle varying user needs</w:t>
       </w:r>
       <w:r>
         <w:t>.</w:t>
@@ -709,7 +893,10 @@
         </w:numPr>
       </w:pPr>
       <w:r>
-        <w:t>Asynchronous</w:t>
+        <w:t>Design a</w:t>
+      </w:r>
+      <w:r>
+        <w:t>synchronous</w:t>
       </w:r>
       <w:r>
         <w:t xml:space="preserve"> </w:t>
@@ -718,7 +905,13 @@
         <w:t>s</w:t>
       </w:r>
       <w:r>
-        <w:t xml:space="preserve">ystems and </w:t>
+        <w:t>ystems</w:t>
+      </w:r>
+      <w:r>
+        <w:t xml:space="preserve"> using</w:t>
+      </w:r>
+      <w:r>
+        <w:t xml:space="preserve"> </w:t>
       </w:r>
       <w:r>
         <w:t>e</w:t>
@@ -739,7 +932,13 @@
         </w:numPr>
       </w:pPr>
       <w:r>
-        <w:t>Data warehousing and analytics.</w:t>
+        <w:t>Implement d</w:t>
+      </w:r>
+      <w:r>
+        <w:t>ata warehousing and analytics</w:t>
+      </w:r>
+      <w:r>
+        <w:t xml:space="preserve"> solutions.</w:t>
       </w:r>
     </w:p>
     <w:p>
@@ -751,19 +950,16 @@
         </w:numPr>
       </w:pPr>
       <w:r>
+        <w:t xml:space="preserve">Embrace the </w:t>
+      </w:r>
+      <w:r>
         <w:t>DevOps mindset</w:t>
       </w:r>
       <w:r>
-        <w:t>.</w:t>
-      </w:r>
-      <w:r>
-        <w:t xml:space="preserve"> </w:t>
-      </w:r>
-      <w:r>
-        <w:t>S</w:t>
-      </w:r>
-      <w:r>
-        <w:t>trive for TDD and CI/CD</w:t>
+        <w:t xml:space="preserve"> by advocating </w:t>
+      </w:r>
+      <w:r>
+        <w:t>for TDD and CI/CD</w:t>
       </w:r>
       <w:r>
         <w:t>.</w:t>
@@ -778,6 +974,9 @@
         </w:numPr>
       </w:pPr>
       <w:r>
+        <w:t xml:space="preserve">Use of </w:t>
+      </w:r>
+      <w:r>
         <w:t xml:space="preserve">OLTP datastores (MySQL, </w:t>
       </w:r>
       <w:r>
@@ -810,6 +1009,9 @@
         </w:numPr>
       </w:pPr>
       <w:r>
+        <w:t xml:space="preserve">Use of </w:t>
+      </w:r>
+      <w:r>
         <w:t>OLAP datastores (Vertica</w:t>
       </w:r>
       <w:r>
@@ -831,6 +1033,9 @@
         </w:numPr>
       </w:pPr>
       <w:r>
+        <w:t xml:space="preserve">Use of </w:t>
+      </w:r>
+      <w:r>
         <w:t>NoSQL datastores (ELK stack, Neo4j, Redis, Cassandra</w:t>
       </w:r>
       <w:r>
@@ -855,7 +1060,13 @@
         <w:t xml:space="preserve">Process </w:t>
       </w:r>
       <w:r>
-        <w:t>management using Lean methodologies.</w:t>
+        <w:t>management using</w:t>
+      </w:r>
+      <w:r>
+        <w:t xml:space="preserve"> agile and l</w:t>
+      </w:r>
+      <w:r>
+        <w:t>ean methodologies.</w:t>
       </w:r>
     </w:p>
     <w:p>
@@ -2890,7 +3101,6 @@
   <w:style w:type="character" w:default="1" w:styleId="DefaultParagraphFont">
     <w:name w:val="Default Paragraph Font"/>
     <w:uiPriority w:val="1"/>
-    <w:semiHidden/>
     <w:unhideWhenUsed/>
   </w:style>
   <w:style w:type="table" w:default="1" w:styleId="TableNormal">
@@ -3520,7 +3730,7 @@
   <w:font w:name="Symbol">
     <w:panose1 w:val="05050102010706020507"/>
     <w:charset w:val="02"/>
-    <w:family w:val="roman"/>
+    <w:family w:val="decorative"/>
     <w:pitch w:val="variable"/>
     <w:sig w:usb0="00000000" w:usb1="10000000" w:usb2="00000000" w:usb3="00000000" w:csb0="80000000" w:csb1="00000000"/>
   </w:font>
@@ -3547,10 +3757,10 @@
   </w:font>
   <w:font w:name="Wingdings">
     <w:panose1 w:val="05000000000000000000"/>
-    <w:charset w:val="02"/>
-    <w:family w:val="auto"/>
+    <w:charset w:val="4D"/>
+    <w:family w:val="decorative"/>
     <w:pitch w:val="variable"/>
-    <w:sig w:usb0="00000000" w:usb1="10000000" w:usb2="00000000" w:usb3="00000000" w:csb0="80000000" w:csb1="00000000"/>
+    <w:sig w:usb0="00000003" w:usb1="00000000" w:usb2="00000000" w:usb3="00000000" w:csb0="80000001" w:csb1="00000000"/>
   </w:font>
   <w:font w:name="Calibri">
     <w:panose1 w:val="020F0502020204030204"/>
@@ -3606,6 +3816,7 @@
     <w:rsid w:val="00767DA7"/>
     <w:rsid w:val="007D0BB8"/>
     <w:rsid w:val="007D2604"/>
+    <w:rsid w:val="00805FBB"/>
     <w:rsid w:val="008748C3"/>
     <w:rsid w:val="008E5AD8"/>
     <w:rsid w:val="0097527D"/>

</xml_diff>

<commit_message>
Fix point in document
</commit_message>
<xml_diff>
--- a/assets/issa_khoury_resume.docx
+++ b/assets/issa_khoury_resume.docx
@@ -574,15 +574,7 @@
         <w:t>Smarty Systems</w:t>
       </w:r>
       <w:r>
-        <w:t xml:space="preserve"> / </w:t>
-      </w:r>
-      <w:proofErr w:type="spellStart"/>
-      <w:r>
-        <w:t>Zalka</w:t>
-      </w:r>
-      <w:proofErr w:type="spellEnd"/>
-      <w:r>
-        <w:t>, Lebanon</w:t>
+        <w:t xml:space="preserve"> / Zalka, Lebanon</w:t>
       </w:r>
     </w:p>
     <w:p>
@@ -784,15 +776,7 @@
         <w:t>that feed to</w:t>
       </w:r>
       <w:r>
-        <w:t xml:space="preserve"> a machine learning API for online prediction. The real time processing was done using </w:t>
-      </w:r>
-      <w:proofErr w:type="spellStart"/>
-      <w:r>
-        <w:t>VoltDB</w:t>
-      </w:r>
-      <w:proofErr w:type="spellEnd"/>
-      <w:r>
-        <w:t>, a fast in-memory RDBMS.</w:t>
+        <w:t xml:space="preserve"> a machine learning API for online prediction. The real time processing was done using VoltDB, a fast in-memory RDBMS.</w:t>
       </w:r>
     </w:p>
     <w:p>
@@ -810,15 +794,7 @@
         <w:t xml:space="preserve">as </w:t>
       </w:r>
       <w:r>
-        <w:t xml:space="preserve">service discovery using </w:t>
-      </w:r>
-      <w:proofErr w:type="spellStart"/>
-      <w:r>
-        <w:t>Hashicorp</w:t>
-      </w:r>
-      <w:proofErr w:type="spellEnd"/>
-      <w:r>
-        <w:t xml:space="preserve"> Consul.</w:t>
+        <w:t>service discovery using Hashicorp Consul.</w:t>
       </w:r>
     </w:p>
     <w:p>
@@ -1036,13 +1012,8 @@
         <w:t>PostgreSQL</w:t>
       </w:r>
       <w:r>
-        <w:t xml:space="preserve">, </w:t>
-      </w:r>
-      <w:proofErr w:type="spellStart"/>
-      <w:r>
-        <w:t>VoltDB</w:t>
-      </w:r>
-      <w:proofErr w:type="spellEnd"/>
+        <w:t>, VoltDB</w:t>
+      </w:r>
       <w:r>
         <w:t>…</w:t>
       </w:r>
@@ -1110,10 +1081,10 @@
         </w:numPr>
       </w:pPr>
       <w:r>
-        <w:t xml:space="preserve">Process </w:t>
-      </w:r>
-      <w:r>
-        <w:t>management using</w:t>
+        <w:t>Plan and manage</w:t>
+      </w:r>
+      <w:r>
+        <w:t xml:space="preserve"> using</w:t>
       </w:r>
       <w:r>
         <w:t xml:space="preserve"> agile and l</w:t>
@@ -3858,6 +3829,7 @@
     <w:rsid w:val="002A3483"/>
     <w:rsid w:val="002A6A4F"/>
     <w:rsid w:val="00323E9E"/>
+    <w:rsid w:val="00352227"/>
     <w:rsid w:val="003C2168"/>
     <w:rsid w:val="004A7FE8"/>
     <w:rsid w:val="00530275"/>

</xml_diff>

<commit_message>
Add SysOps Associate certification
</commit_message>
<xml_diff>
--- a/assets/issa_khoury_resume.docx
+++ b/assets/issa_khoury_resume.docx
@@ -201,6 +201,9 @@
       </w:r>
     </w:p>
     <w:p>
+      <w:pPr>
+        <w:pStyle w:val="Heading3"/>
+      </w:pPr>
       <w:r>
         <w:t xml:space="preserve">January 2020 </w:t>
       </w:r>
@@ -574,7 +577,15 @@
         <w:t>Smarty Systems</w:t>
       </w:r>
       <w:r>
-        <w:t xml:space="preserve"> / Zalka, Lebanon</w:t>
+        <w:t xml:space="preserve"> / </w:t>
+      </w:r>
+      <w:proofErr w:type="spellStart"/>
+      <w:r>
+        <w:t>Zalka</w:t>
+      </w:r>
+      <w:proofErr w:type="spellEnd"/>
+      <w:r>
+        <w:t>, Lebanon</w:t>
       </w:r>
     </w:p>
     <w:p>
@@ -776,7 +787,15 @@
         <w:t>that feed to</w:t>
       </w:r>
       <w:r>
-        <w:t xml:space="preserve"> a machine learning API for online prediction. The real time processing was done using VoltDB, a fast in-memory RDBMS.</w:t>
+        <w:t xml:space="preserve"> a machine learning API for online prediction. The real time processing was done using </w:t>
+      </w:r>
+      <w:proofErr w:type="spellStart"/>
+      <w:r>
+        <w:t>VoltDB</w:t>
+      </w:r>
+      <w:proofErr w:type="spellEnd"/>
+      <w:r>
+        <w:t>, a fast in-memory RDBMS.</w:t>
       </w:r>
     </w:p>
     <w:p>
@@ -794,7 +813,15 @@
         <w:t xml:space="preserve">as </w:t>
       </w:r>
       <w:r>
-        <w:t>service discovery using Hashicorp Consul.</w:t>
+        <w:t xml:space="preserve">service discovery using </w:t>
+      </w:r>
+      <w:proofErr w:type="spellStart"/>
+      <w:r>
+        <w:t>Hashicorp</w:t>
+      </w:r>
+      <w:proofErr w:type="spellEnd"/>
+      <w:r>
+        <w:t xml:space="preserve"> Consul.</w:t>
       </w:r>
     </w:p>
     <w:p>
@@ -1012,8 +1039,13 @@
         <w:t>PostgreSQL</w:t>
       </w:r>
       <w:r>
-        <w:t>, VoltDB</w:t>
-      </w:r>
+        <w:t xml:space="preserve">, </w:t>
+      </w:r>
+      <w:proofErr w:type="spellStart"/>
+      <w:r>
+        <w:t>VoltDB</w:t>
+      </w:r>
+      <w:proofErr w:type="spellEnd"/>
       <w:r>
         <w:t>…</w:t>
       </w:r>
@@ -1133,7 +1165,7 @@
         <w:pStyle w:val="Heading1"/>
       </w:pPr>
       <w:r>
-        <w:t>Languages</w:t>
+        <w:t>Language</w:t>
       </w:r>
     </w:p>
     <w:p>
@@ -1182,25 +1214,90 @@
     </w:p>
     <w:p>
       <w:pPr>
-        <w:pStyle w:val="Heading2"/>
+        <w:pStyle w:val="Heading3"/>
+      </w:pPr>
+      <w:r>
+        <w:t>Amazon Web Services</w:t>
+      </w:r>
+    </w:p>
+    <w:p>
+      <w:pPr>
+        <w:pStyle w:val="Heading3"/>
         <w:numPr>
           <w:ilvl w:val="0"/>
-          <w:numId w:val="12"/>
+          <w:numId w:val="17"/>
         </w:numPr>
+        <w:rPr>
+          <w:rStyle w:val="Hyperlink"/>
+          <w:color w:val="4B3A2E" w:themeColor="text2"/>
+          <w:u w:val="none"/>
+        </w:rPr>
       </w:pPr>
       <w:hyperlink r:id="rId7" w:history="1">
         <w:r>
           <w:rPr>
             <w:rStyle w:val="Hyperlink"/>
+            <w:rFonts w:asciiTheme="minorHAnsi" w:hAnsiTheme="minorHAnsi"/>
+            <w:bCs/>
+            <w:i w:val="0"/>
+            <w:iCs/>
+            <w:szCs w:val="22"/>
           </w:rPr>
           <w:t>AWS Certified Solutions Architect – Associate</w:t>
         </w:r>
       </w:hyperlink>
     </w:p>
+    <w:p>
+      <w:pPr>
+        <w:pStyle w:val="Heading3"/>
+        <w:numPr>
+          <w:ilvl w:val="0"/>
+          <w:numId w:val="17"/>
+        </w:numPr>
+        <w:rPr>
+          <w:i w:val="0"/>
+          <w:iCs/>
+        </w:rPr>
+      </w:pPr>
+      <w:hyperlink r:id="rId8" w:history="1">
+        <w:r>
+          <w:rPr>
+            <w:rStyle w:val="Hyperlink"/>
+            <w:rFonts w:asciiTheme="minorHAnsi" w:hAnsiTheme="minorHAnsi"/>
+            <w:i w:val="0"/>
+            <w:iCs/>
+            <w:szCs w:val="22"/>
+          </w:rPr>
+          <w:t xml:space="preserve">AWS Certified </w:t>
+        </w:r>
+        <w:proofErr w:type="spellStart"/>
+        <w:r>
+          <w:rPr>
+            <w:rStyle w:val="Hyperlink"/>
+            <w:rFonts w:asciiTheme="minorHAnsi" w:hAnsiTheme="minorHAnsi"/>
+            <w:i w:val="0"/>
+            <w:iCs/>
+            <w:szCs w:val="22"/>
+          </w:rPr>
+          <w:t>SysOps</w:t>
+        </w:r>
+        <w:proofErr w:type="spellEnd"/>
+        <w:r>
+          <w:rPr>
+            <w:rStyle w:val="Hyperlink"/>
+            <w:rFonts w:asciiTheme="minorHAnsi" w:hAnsiTheme="minorHAnsi"/>
+            <w:i w:val="0"/>
+            <w:iCs/>
+            <w:szCs w:val="22"/>
+          </w:rPr>
+          <w:t xml:space="preserve"> Administrator - Associate</w:t>
+        </w:r>
+      </w:hyperlink>
+    </w:p>
     <w:sectPr>
-      <w:headerReference w:type="default" r:id="rId8"/>
-      <w:footerReference w:type="default" r:id="rId9"/>
-      <w:headerReference w:type="first" r:id="rId10"/>
+      <w:headerReference w:type="default" r:id="rId9"/>
+      <w:footerReference w:type="default" r:id="rId10"/>
+      <w:headerReference w:type="first" r:id="rId11"/>
       <w:pgSz w:w="12240" w:h="15840"/>
       <w:pgMar w:top="1152" w:right="1123" w:bottom="1195" w:left="1123" w:header="432" w:footer="720" w:gutter="0"/>
       <w:cols w:space="720"/>
@@ -2468,6 +2565,119 @@
       </w:rPr>
     </w:lvl>
   </w:abstractNum>
+  <w:abstractNum w:abstractNumId="16" w15:restartNumberingAfterBreak="0">
+    <w:nsid w:val="650367C4"/>
+    <w:multiLevelType w:val="hybridMultilevel"/>
+    <w:tmpl w:val="4B0EC39E"/>
+    <w:lvl w:ilvl="0" w:tplc="08090001">
+      <w:start w:val="1"/>
+      <w:numFmt w:val="bullet"/>
+      <w:lvlText w:val=""/>
+      <w:lvlJc w:val="left"/>
+      <w:pPr>
+        <w:ind w:left="720" w:hanging="360"/>
+      </w:pPr>
+      <w:rPr>
+        <w:rFonts w:ascii="Symbol" w:hAnsi="Symbol" w:hint="default"/>
+      </w:rPr>
+    </w:lvl>
+    <w:lvl w:ilvl="1" w:tplc="08090003" w:tentative="1">
+      <w:start w:val="1"/>
+      <w:numFmt w:val="bullet"/>
+      <w:lvlText w:val="o"/>
+      <w:lvlJc w:val="left"/>
+      <w:pPr>
+        <w:ind w:left="1440" w:hanging="360"/>
+      </w:pPr>
+      <w:rPr>
+        <w:rFonts w:ascii="Courier New" w:hAnsi="Courier New" w:cs="Courier New" w:hint="default"/>
+      </w:rPr>
+    </w:lvl>
+    <w:lvl w:ilvl="2" w:tplc="08090005" w:tentative="1">
+      <w:start w:val="1"/>
+      <w:numFmt w:val="bullet"/>
+      <w:lvlText w:val=""/>
+      <w:lvlJc w:val="left"/>
+      <w:pPr>
+        <w:ind w:left="2160" w:hanging="360"/>
+      </w:pPr>
+      <w:rPr>
+        <w:rFonts w:ascii="Wingdings" w:hAnsi="Wingdings" w:hint="default"/>
+      </w:rPr>
+    </w:lvl>
+    <w:lvl w:ilvl="3" w:tplc="08090001" w:tentative="1">
+      <w:start w:val="1"/>
+      <w:numFmt w:val="bullet"/>
+      <w:lvlText w:val=""/>
+      <w:lvlJc w:val="left"/>
+      <w:pPr>
+        <w:ind w:left="2880" w:hanging="360"/>
+      </w:pPr>
+      <w:rPr>
+        <w:rFonts w:ascii="Symbol" w:hAnsi="Symbol" w:hint="default"/>
+      </w:rPr>
+    </w:lvl>
+    <w:lvl w:ilvl="4" w:tplc="08090003" w:tentative="1">
+      <w:start w:val="1"/>
+      <w:numFmt w:val="bullet"/>
+      <w:lvlText w:val="o"/>
+      <w:lvlJc w:val="left"/>
+      <w:pPr>
+        <w:ind w:left="3600" w:hanging="360"/>
+      </w:pPr>
+      <w:rPr>
+        <w:rFonts w:ascii="Courier New" w:hAnsi="Courier New" w:cs="Courier New" w:hint="default"/>
+      </w:rPr>
+    </w:lvl>
+    <w:lvl w:ilvl="5" w:tplc="08090005" w:tentative="1">
+      <w:start w:val="1"/>
+      <w:numFmt w:val="bullet"/>
+      <w:lvlText w:val=""/>
+      <w:lvlJc w:val="left"/>
+      <w:pPr>
+        <w:ind w:left="4320" w:hanging="360"/>
+      </w:pPr>
+      <w:rPr>
+        <w:rFonts w:ascii="Wingdings" w:hAnsi="Wingdings" w:hint="default"/>
+      </w:rPr>
+    </w:lvl>
+    <w:lvl w:ilvl="6" w:tplc="08090001" w:tentative="1">
+      <w:start w:val="1"/>
+      <w:numFmt w:val="bullet"/>
+      <w:lvlText w:val=""/>
+      <w:lvlJc w:val="left"/>
+      <w:pPr>
+        <w:ind w:left="5040" w:hanging="360"/>
+      </w:pPr>
+      <w:rPr>
+        <w:rFonts w:ascii="Symbol" w:hAnsi="Symbol" w:hint="default"/>
+      </w:rPr>
+    </w:lvl>
+    <w:lvl w:ilvl="7" w:tplc="08090003" w:tentative="1">
+      <w:start w:val="1"/>
+      <w:numFmt w:val="bullet"/>
+      <w:lvlText w:val="o"/>
+      <w:lvlJc w:val="left"/>
+      <w:pPr>
+        <w:ind w:left="5760" w:hanging="360"/>
+      </w:pPr>
+      <w:rPr>
+        <w:rFonts w:ascii="Courier New" w:hAnsi="Courier New" w:cs="Courier New" w:hint="default"/>
+      </w:rPr>
+    </w:lvl>
+    <w:lvl w:ilvl="8" w:tplc="08090005" w:tentative="1">
+      <w:start w:val="1"/>
+      <w:numFmt w:val="bullet"/>
+      <w:lvlText w:val=""/>
+      <w:lvlJc w:val="left"/>
+      <w:pPr>
+        <w:ind w:left="6480" w:hanging="360"/>
+      </w:pPr>
+      <w:rPr>
+        <w:rFonts w:ascii="Wingdings" w:hAnsi="Wingdings" w:hint="default"/>
+      </w:rPr>
+    </w:lvl>
+  </w:abstractNum>
   <w:num w:numId="1">
     <w:abstractNumId w:val="9"/>
   </w:num>
@@ -2515,6 +2725,9 @@
   </w:num>
   <w:num w:numId="16">
     <w:abstractNumId w:val="15"/>
+  </w:num>
+  <w:num w:numId="17">
+    <w:abstractNumId w:val="16"/>
   </w:num>
 </w:numbering>
 </file>
@@ -3837,6 +4050,7 @@
     <w:rsid w:val="0064007D"/>
     <w:rsid w:val="00652393"/>
     <w:rsid w:val="0065374D"/>
+    <w:rsid w:val="00657A60"/>
     <w:rsid w:val="006773C3"/>
     <w:rsid w:val="00742057"/>
     <w:rsid w:val="00767DA7"/>
@@ -3850,6 +4064,7 @@
     <w:rsid w:val="00AF218E"/>
     <w:rsid w:val="00C50E48"/>
     <w:rsid w:val="00C5220D"/>
+    <w:rsid w:val="00C87251"/>
     <w:rsid w:val="00CC32F6"/>
     <w:rsid w:val="00CF7492"/>
     <w:rsid w:val="00D74761"/>
@@ -3859,6 +4074,7 @@
     <w:rsid w:val="00E73CD3"/>
     <w:rsid w:val="00E819AE"/>
     <w:rsid w:val="00EC0F7B"/>
+    <w:rsid w:val="00EC741E"/>
     <w:rsid w:val="00FB61BD"/>
   </w:rsids>
   <m:mathPr>

</xml_diff>

<commit_message>
Add developer associate to list
</commit_message>
<xml_diff>
--- a/assets/issa_khoury_resume.docx
+++ b/assets/issa_khoury_resume.docx
@@ -1459,8 +1459,11 @@
         </w:numPr>
         <w:rPr>
           <w:rStyle w:val="Hyperlink"/>
-          <w:color w:val="4B3A2E" w:themeColor="text2"/>
-          <w:u w:val="none"/>
+          <w:rFonts w:asciiTheme="minorHAnsi" w:hAnsiTheme="minorHAnsi"/>
+          <w:bCs/>
+          <w:i w:val="0"/>
+          <w:iCs/>
+          <w:szCs w:val="22"/>
         </w:rPr>
       </w:pPr>
       <w:hyperlink r:id="rId7" w:history="1">
@@ -1479,17 +1482,51 @@
     </w:p>
     <w:p>
       <w:pPr>
+        <w:pStyle w:val="ListParagraph"/>
+        <w:numPr>
+          <w:ilvl w:val="0"/>
+          <w:numId w:val="17"/>
+        </w:numPr>
+      </w:pPr>
+      <w:hyperlink r:id="rId8" w:history="1">
+        <w:r>
+          <w:rPr>
+            <w:rStyle w:val="Hyperlink"/>
+          </w:rPr>
+          <w:t>AWS Certified Developer - Associ</w:t>
+        </w:r>
+        <w:r>
+          <w:rPr>
+            <w:rStyle w:val="Hyperlink"/>
+          </w:rPr>
+          <w:t>a</w:t>
+        </w:r>
+        <w:r>
+          <w:rPr>
+            <w:rStyle w:val="Hyperlink"/>
+          </w:rPr>
+          <w:t>te</w:t>
+        </w:r>
+      </w:hyperlink>
+    </w:p>
+    <w:p>
+      <w:pPr>
         <w:pStyle w:val="Heading3"/>
         <w:numPr>
           <w:ilvl w:val="0"/>
           <w:numId w:val="17"/>
         </w:numPr>
         <w:rPr>
+          <w:rFonts w:asciiTheme="minorHAnsi" w:hAnsiTheme="minorHAnsi"/>
           <w:i w:val="0"/>
           <w:iCs/>
+          <w:color w:val="3D859C" w:themeColor="hyperlink"/>
+          <w:szCs w:val="22"/>
+          <w:u w:val="single"/>
         </w:rPr>
       </w:pPr>
-      <w:hyperlink r:id="rId8" w:history="1">
+      <w:hyperlink r:id="rId9" w:history="1">
+        <w:proofErr w:type="spellStart"/>
         <w:r>
           <w:rPr>
             <w:rStyle w:val="Hyperlink"/>
@@ -1498,7 +1535,18 @@
             <w:iCs/>
             <w:szCs w:val="22"/>
           </w:rPr>
-          <w:t xml:space="preserve">AWS Certified </w:t>
+          <w:t>AWS</w:t>
+        </w:r>
+        <w:proofErr w:type="spellEnd"/>
+        <w:r>
+          <w:rPr>
+            <w:rStyle w:val="Hyperlink"/>
+            <w:rFonts w:asciiTheme="minorHAnsi" w:hAnsiTheme="minorHAnsi"/>
+            <w:i w:val="0"/>
+            <w:iCs/>
+            <w:szCs w:val="22"/>
+          </w:rPr>
+          <w:t xml:space="preserve"> Certified </w:t>
         </w:r>
         <w:proofErr w:type="spellStart"/>
         <w:r>
@@ -1525,9 +1573,9 @@
       </w:hyperlink>
     </w:p>
     <w:sectPr>
-      <w:headerReference w:type="default" r:id="rId9"/>
-      <w:footerReference w:type="default" r:id="rId10"/>
-      <w:headerReference w:type="first" r:id="rId11"/>
+      <w:headerReference w:type="default" r:id="rId10"/>
+      <w:footerReference w:type="default" r:id="rId11"/>
+      <w:headerReference w:type="first" r:id="rId12"/>
       <w:pgSz w:w="12240" w:h="15840"/>
       <w:pgMar w:top="1152" w:right="1123" w:bottom="1195" w:left="1123" w:header="432" w:footer="720" w:gutter="0"/>
       <w:cols w:space="720"/>
@@ -2798,7 +2846,7 @@
   <w:abstractNum w:abstractNumId="16" w15:restartNumberingAfterBreak="0">
     <w:nsid w:val="650367C4"/>
     <w:multiLevelType w:val="hybridMultilevel"/>
-    <w:tmpl w:val="4B0EC39E"/>
+    <w:tmpl w:val="A7D89A14"/>
     <w:lvl w:ilvl="0" w:tplc="08090001">
       <w:start w:val="1"/>
       <w:numFmt w:val="bullet"/>
@@ -4306,6 +4354,7 @@
     <w:rsid w:val="00E819AE"/>
     <w:rsid w:val="00EC0F7B"/>
     <w:rsid w:val="00EC741E"/>
+    <w:rsid w:val="00F579B6"/>
     <w:rsid w:val="00F65076"/>
     <w:rsid w:val="00FB61BD"/>
   </w:rsids>

</xml_diff>

<commit_message>
Add advanced networking cert
</commit_message>
<xml_diff>
--- a/assets/issa_khoury_resume.docx
+++ b/assets/issa_khoury_resume.docx
@@ -1431,12 +1431,11 @@
           <w:numId w:val="17"/>
         </w:numPr>
         <w:rPr>
+          <w:rStyle w:val="Hyperlink"/>
           <w:rFonts w:asciiTheme="minorHAnsi" w:hAnsiTheme="minorHAnsi"/>
           <w:i w:val="0"/>
           <w:iCs/>
-          <w:color w:val="3D859C" w:themeColor="hyperlink"/>
           <w:szCs w:val="22"/>
-          <w:u w:val="single"/>
         </w:rPr>
       </w:pPr>
       <w:hyperlink r:id="rId9" w:history="1">
@@ -1474,10 +1473,27 @@
         </w:r>
       </w:hyperlink>
     </w:p>
+    <w:p>
+      <w:pPr>
+        <w:pStyle w:val="ListParagraph"/>
+        <w:numPr>
+          <w:ilvl w:val="0"/>
+          <w:numId w:val="17"/>
+        </w:numPr>
+      </w:pPr>
+      <w:hyperlink r:id="rId10" w:history="1">
+        <w:r>
+          <w:rPr>
+            <w:rStyle w:val="Hyperlink"/>
+          </w:rPr>
+          <w:t>AWS Certified Advanced Networking - Specialty</w:t>
+        </w:r>
+      </w:hyperlink>
+    </w:p>
     <w:sectPr>
-      <w:headerReference w:type="default" r:id="rId10"/>
-      <w:footerReference w:type="default" r:id="rId11"/>
-      <w:headerReference w:type="first" r:id="rId12"/>
+      <w:headerReference w:type="default" r:id="rId11"/>
+      <w:footerReference w:type="default" r:id="rId12"/>
+      <w:headerReference w:type="first" r:id="rId13"/>
       <w:pgSz w:w="12240" w:h="15840"/>
       <w:pgMar w:top="1152" w:right="1123" w:bottom="1195" w:left="1123" w:header="432" w:footer="720" w:gutter="0"/>
       <w:cols w:space="720"/>
@@ -2748,7 +2764,7 @@
   <w:abstractNum w:abstractNumId="16" w15:restartNumberingAfterBreak="0">
     <w:nsid w:val="650367C4"/>
     <w:multiLevelType w:val="hybridMultilevel"/>
-    <w:tmpl w:val="A7D89A14"/>
+    <w:tmpl w:val="5A2E223C"/>
     <w:lvl w:ilvl="0" w:tplc="08090001">
       <w:start w:val="1"/>
       <w:numFmt w:val="bullet"/>
@@ -4262,6 +4278,7 @@
     <w:rsid w:val="00EC741E"/>
     <w:rsid w:val="00F579B6"/>
     <w:rsid w:val="00F65076"/>
+    <w:rsid w:val="00FB04F6"/>
     <w:rsid w:val="00FB61BD"/>
   </w:rsids>
   <m:mathPr>

</xml_diff>

<commit_message>
Use new email and add website to resume
</commit_message>
<xml_diff>
--- a/assets/issa_khoury_resume.docx
+++ b/assets/issa_khoury_resume.docx
@@ -24,7 +24,44 @@
         <w:t xml:space="preserve"> </w:t>
       </w:r>
       <w:r>
-        <w:t>| i_kh@icloud.com</w:t>
+        <w:t xml:space="preserve">| </w:t>
+      </w:r>
+      <w:hyperlink r:id="rId8" w:history="1">
+        <w:r>
+          <w:rPr>
+            <w:rStyle w:val="Hyperlink"/>
+          </w:rPr>
+          <w:t>hello@issakho</w:t>
+        </w:r>
+        <w:r>
+          <w:rPr>
+            <w:rStyle w:val="Hyperlink"/>
+          </w:rPr>
+          <w:t>u</w:t>
+        </w:r>
+        <w:r>
+          <w:rPr>
+            <w:rStyle w:val="Hyperlink"/>
+          </w:rPr>
+          <w:t>ry.me</w:t>
+        </w:r>
+      </w:hyperlink>
+      <w:r>
+        <w:t xml:space="preserve"> </w:t>
+      </w:r>
+      <w:r>
+        <w:t xml:space="preserve">| </w:t>
+      </w:r>
+      <w:hyperlink r:id="rId9" w:history="1">
+        <w:r>
+          <w:rPr>
+            <w:rStyle w:val="Hyperlink"/>
+          </w:rPr>
+          <w:t>www.issakhoury.me</w:t>
+        </w:r>
+      </w:hyperlink>
+      <w:r>
+        <w:t xml:space="preserve"> </w:t>
       </w:r>
     </w:p>
     <w:p>
@@ -149,10 +186,7 @@
         <w:pStyle w:val="Heading2"/>
       </w:pPr>
       <w:r>
-        <w:t>ThoughtWorks</w:t>
-      </w:r>
-      <w:r>
-        <w:t xml:space="preserve"> / Amsterdam, the Netherlands</w:t>
+        <w:t>ThoughtWorks / Amsterdam, the Netherlands</w:t>
       </w:r>
     </w:p>
     <w:p>
@@ -160,19 +194,7 @@
         <w:pStyle w:val="Heading3"/>
       </w:pPr>
       <w:r>
-        <w:t>May</w:t>
-      </w:r>
-      <w:r>
-        <w:t xml:space="preserve"> </w:t>
-      </w:r>
-      <w:r>
-        <w:t>2022</w:t>
-      </w:r>
-      <w:r>
-        <w:t xml:space="preserve"> – </w:t>
-      </w:r>
-      <w:r>
-        <w:t>Present</w:t>
+        <w:t>May 2022 – Present</w:t>
       </w:r>
     </w:p>
     <w:tbl>
@@ -214,13 +236,7 @@
               <w:t xml:space="preserve"> our client</w:t>
             </w:r>
             <w:r>
-              <w:t xml:space="preserve">s </w:t>
-            </w:r>
-            <w:r>
-              <w:t xml:space="preserve">achieve </w:t>
-            </w:r>
-            <w:r>
-              <w:t xml:space="preserve">their </w:t>
+              <w:t xml:space="preserve">s achieve their </w:t>
             </w:r>
             <w:r>
               <w:t xml:space="preserve">digital transformation and </w:t>
@@ -1673,7 +1689,7 @@
           <w:szCs w:val="22"/>
         </w:rPr>
       </w:pPr>
-      <w:hyperlink r:id="rId8" w:history="1">
+      <w:hyperlink r:id="rId10" w:history="1">
         <w:r>
           <w:rPr>
             <w:rStyle w:val="Hyperlink"/>
@@ -1695,7 +1711,7 @@
           <w:numId w:val="17"/>
         </w:numPr>
       </w:pPr>
-      <w:hyperlink r:id="rId9" w:history="1">
+      <w:hyperlink r:id="rId11" w:history="1">
         <w:r>
           <w:rPr>
             <w:rStyle w:val="Hyperlink"/>
@@ -1719,7 +1735,7 @@
           <w:szCs w:val="22"/>
         </w:rPr>
       </w:pPr>
-      <w:hyperlink r:id="rId10" w:history="1">
+      <w:hyperlink r:id="rId12" w:history="1">
         <w:r>
           <w:rPr>
             <w:rStyle w:val="Hyperlink"/>
@@ -1767,7 +1783,7 @@
           <w:u w:val="none"/>
         </w:rPr>
       </w:pPr>
-      <w:hyperlink r:id="rId11" w:history="1">
+      <w:hyperlink r:id="rId13" w:history="1">
         <w:r>
           <w:rPr>
             <w:rStyle w:val="Hyperlink"/>
@@ -1789,7 +1805,7 @@
           <w:u w:val="none"/>
         </w:rPr>
       </w:pPr>
-      <w:hyperlink r:id="rId12" w:history="1">
+      <w:hyperlink r:id="rId14" w:history="1">
         <w:r>
           <w:rPr>
             <w:rStyle w:val="Hyperlink"/>
@@ -1806,7 +1822,7 @@
           <w:numId w:val="17"/>
         </w:numPr>
       </w:pPr>
-      <w:hyperlink r:id="rId13" w:history="1">
+      <w:hyperlink r:id="rId15" w:history="1">
         <w:r>
           <w:rPr>
             <w:rStyle w:val="Hyperlink"/>
@@ -1816,9 +1832,9 @@
       </w:hyperlink>
     </w:p>
     <w:sectPr>
-      <w:headerReference w:type="default" r:id="rId14"/>
-      <w:footerReference w:type="default" r:id="rId15"/>
-      <w:headerReference w:type="first" r:id="rId16"/>
+      <w:headerReference w:type="default" r:id="rId16"/>
+      <w:footerReference w:type="default" r:id="rId17"/>
+      <w:headerReference w:type="first" r:id="rId18"/>
       <w:pgSz w:w="12240" w:h="15840"/>
       <w:pgMar w:top="1152" w:right="1123" w:bottom="1195" w:left="1123" w:header="432" w:footer="720" w:gutter="0"/>
       <w:cols w:space="720"/>
@@ -4583,6 +4599,7 @@
     <w:rsid w:val="007D0BB8"/>
     <w:rsid w:val="007D2604"/>
     <w:rsid w:val="00805FBB"/>
+    <w:rsid w:val="00852FB0"/>
     <w:rsid w:val="008748C3"/>
     <w:rsid w:val="008E5AD8"/>
     <w:rsid w:val="0092041F"/>

</xml_diff>